<commit_message>
Removed old version of Sequencing Assay document.
</commit_message>
<xml_diff>
--- a/NIAID GSC BRC_Core Metadata Standard_v1.3_Sequencing_Assay_final.docx
+++ b/NIAID GSC BRC_Core Metadata Standard_v1.3_Sequencing_Assay_final.docx
@@ -1100,39 +1100,7 @@
           <w:rFonts w:ascii="Times New Roman" w:eastAsia="Times New Roman" w:hAnsi="Times New Roman" w:cs="Times New Roman"/>
           <w:color w:val="auto"/>
         </w:rPr>
-        <w:t xml:space="preserve">Required field with </w:t>
-      </w:r>
-      <w:ins w:id="1" w:author="Doyle Ward" w:date="2013-12-18T14:01:00Z">
-        <w:r>
-          <w:rPr>
-            <w:rFonts w:ascii="Times New Roman" w:eastAsia="Times New Roman" w:hAnsi="Times New Roman" w:cs="Times New Roman"/>
-            <w:color w:val="auto"/>
-          </w:rPr>
-          <w:t>‘</w:t>
-        </w:r>
-      </w:ins>
-      <w:r>
-        <w:rPr>
-          <w:rFonts w:ascii="Times New Roman" w:eastAsia="Times New Roman" w:hAnsi="Times New Roman" w:cs="Times New Roman"/>
-          <w:color w:val="auto"/>
-        </w:rPr>
-        <w:t xml:space="preserve">not </w:t>
-      </w:r>
-      <w:ins w:id="2" w:author="Doyle Ward" w:date="2013-12-18T14:01:00Z">
-        <w:r>
-          <w:rPr>
-            <w:rFonts w:ascii="Times New Roman" w:eastAsia="Times New Roman" w:hAnsi="Times New Roman" w:cs="Times New Roman"/>
-            <w:color w:val="auto"/>
-          </w:rPr>
-          <w:t>applicable’</w:t>
-        </w:r>
-      </w:ins>
-      <w:r>
-        <w:rPr>
-          <w:rFonts w:ascii="Times New Roman" w:eastAsia="Times New Roman" w:hAnsi="Times New Roman" w:cs="Times New Roman"/>
-          <w:color w:val="auto"/>
-        </w:rPr>
-        <w:t xml:space="preserve"> as an allowed value</w:t>
+        <w:t>Required field with ‘not applicable’ as an allowed value</w:t>
       </w:r>
     </w:p>
     <w:p>
@@ -1736,39 +1704,7 @@
           <w:rFonts w:ascii="Times New Roman" w:eastAsia="Times New Roman" w:hAnsi="Times New Roman" w:cs="Times New Roman"/>
           <w:color w:val="auto"/>
         </w:rPr>
-        <w:t xml:space="preserve">Required field with </w:t>
-      </w:r>
-      <w:ins w:id="3" w:author="Doyle Ward" w:date="2013-12-18T14:01:00Z">
-        <w:r>
-          <w:rPr>
-            <w:rFonts w:ascii="Times New Roman" w:eastAsia="Times New Roman" w:hAnsi="Times New Roman" w:cs="Times New Roman"/>
-            <w:color w:val="auto"/>
-          </w:rPr>
-          <w:t>‘</w:t>
-        </w:r>
-      </w:ins>
-      <w:r>
-        <w:rPr>
-          <w:rFonts w:ascii="Times New Roman" w:eastAsia="Times New Roman" w:hAnsi="Times New Roman" w:cs="Times New Roman"/>
-          <w:color w:val="auto"/>
-        </w:rPr>
-        <w:t xml:space="preserve">not </w:t>
-      </w:r>
-      <w:ins w:id="4" w:author="Doyle Ward" w:date="2013-12-18T14:01:00Z">
-        <w:r>
-          <w:rPr>
-            <w:rFonts w:ascii="Times New Roman" w:eastAsia="Times New Roman" w:hAnsi="Times New Roman" w:cs="Times New Roman"/>
-            <w:color w:val="auto"/>
-          </w:rPr>
-          <w:t>applicable’</w:t>
-        </w:r>
-      </w:ins>
-      <w:r>
-        <w:rPr>
-          <w:rFonts w:ascii="Times New Roman" w:eastAsia="Times New Roman" w:hAnsi="Times New Roman" w:cs="Times New Roman"/>
-          <w:color w:val="auto"/>
-        </w:rPr>
-        <w:t xml:space="preserve"> as an allowed value</w:t>
+        <w:t>Required field with ‘not applicable’ as an allowed value</w:t>
       </w:r>
     </w:p>
     <w:p>
@@ -3007,73 +2943,21 @@
         </w:rPr>
         <w:t xml:space="preserve"> </w:t>
       </w:r>
-      <w:del w:id="5" w:author="Doyle Ward" w:date="2013-12-18T14:01:00Z">
-        <w:r>
-          <w:rPr>
-            <w:rFonts w:ascii="Times New Roman" w:eastAsia="Times New Roman" w:hAnsi="Times New Roman" w:cs="Times New Roman"/>
-            <w:color w:val="auto"/>
-          </w:rPr>
-          <w:delText>required</w:delText>
-        </w:r>
-      </w:del>
       <w:proofErr w:type="gramStart"/>
-      <w:ins w:id="6" w:author="Doyle Ward" w:date="2013-12-18T14:01:00Z">
-        <w:r>
-          <w:rPr>
-            <w:rFonts w:ascii="Times New Roman" w:eastAsia="Times New Roman" w:hAnsi="Times New Roman" w:cs="Times New Roman"/>
-            <w:color w:val="auto"/>
-          </w:rPr>
-          <w:t>Required</w:t>
-        </w:r>
-      </w:ins>
+      <w:r>
+        <w:rPr>
+          <w:rFonts w:ascii="Times New Roman" w:eastAsia="Times New Roman" w:hAnsi="Times New Roman" w:cs="Times New Roman"/>
+          <w:color w:val="auto"/>
+        </w:rPr>
+        <w:t>Required</w:t>
+      </w:r>
       <w:proofErr w:type="gramEnd"/>
       <w:r>
         <w:rPr>
           <w:rFonts w:ascii="Times New Roman" w:eastAsia="Times New Roman" w:hAnsi="Times New Roman" w:cs="Times New Roman"/>
           <w:color w:val="auto"/>
         </w:rPr>
-        <w:t xml:space="preserve"> field with </w:t>
-      </w:r>
-      <w:ins w:id="7" w:author="Doyle Ward" w:date="2013-12-18T14:01:00Z">
-        <w:r>
-          <w:rPr>
-            <w:rFonts w:ascii="Times New Roman" w:eastAsia="Times New Roman" w:hAnsi="Times New Roman" w:cs="Times New Roman"/>
-            <w:color w:val="auto"/>
-          </w:rPr>
-          <w:t>‘</w:t>
-        </w:r>
-      </w:ins>
-      <w:r>
-        <w:rPr>
-          <w:rFonts w:ascii="Times New Roman" w:eastAsia="Times New Roman" w:hAnsi="Times New Roman" w:cs="Times New Roman"/>
-          <w:color w:val="auto"/>
-        </w:rPr>
-        <w:t xml:space="preserve">not </w:t>
-      </w:r>
-      <w:del w:id="8" w:author="Doyle Ward" w:date="2013-12-18T14:01:00Z">
-        <w:r>
-          <w:rPr>
-            <w:rFonts w:ascii="Times New Roman" w:eastAsia="Times New Roman" w:hAnsi="Times New Roman" w:cs="Times New Roman"/>
-            <w:color w:val="auto"/>
-          </w:rPr>
-          <w:delText>applicable</w:delText>
-        </w:r>
-      </w:del>
-      <w:ins w:id="9" w:author="Doyle Ward" w:date="2013-12-18T14:01:00Z">
-        <w:r>
-          <w:rPr>
-            <w:rFonts w:ascii="Times New Roman" w:eastAsia="Times New Roman" w:hAnsi="Times New Roman" w:cs="Times New Roman"/>
-            <w:color w:val="auto"/>
-          </w:rPr>
-          <w:t>applicable’</w:t>
-        </w:r>
-      </w:ins>
-      <w:r>
-        <w:rPr>
-          <w:rFonts w:ascii="Times New Roman" w:eastAsia="Times New Roman" w:hAnsi="Times New Roman" w:cs="Times New Roman"/>
-          <w:color w:val="auto"/>
-        </w:rPr>
-        <w:t xml:space="preserve"> as an allowed value</w:t>
+        <w:t xml:space="preserve"> field with ‘not applicable’ as an allowed value</w:t>
       </w:r>
       <w:r>
         <w:rPr>
@@ -3117,72 +3001,54 @@
         </w:rPr>
         <w:tab/>
       </w:r>
-      <w:proofErr w:type="spellStart"/>
-      <w:r>
-        <w:rPr>
-          <w:rFonts w:ascii="Times New Roman" w:eastAsia="Times New Roman" w:hAnsi="Times New Roman" w:cs="Times New Roman"/>
-          <w:color w:val="auto"/>
-        </w:rPr>
-        <w:t>IAO:'written</w:t>
-      </w:r>
-      <w:proofErr w:type="spellEnd"/>
-      <w:r>
-        <w:rPr>
-          <w:rFonts w:ascii="Times New Roman" w:eastAsia="Times New Roman" w:hAnsi="Times New Roman" w:cs="Times New Roman"/>
-          <w:color w:val="auto"/>
-        </w:rPr>
-        <w:t xml:space="preserve"> name' denotes some 'sequence assembly'</w:t>
-      </w:r>
-    </w:p>
-    <w:p>
-      <w:pPr>
-        <w:pStyle w:val="normal0"/>
-        <w:tabs>
-          <w:tab w:val="left" w:pos="3150"/>
-        </w:tabs>
-        <w:ind w:left="3150" w:hanging="2789"/>
-        <w:contextualSpacing w:val="0"/>
-        <w:rPr>
-          <w:color w:val="auto"/>
-        </w:rPr>
-      </w:pPr>
-      <w:r>
-        <w:rPr>
-          <w:rFonts w:ascii="Times New Roman" w:eastAsia="Times New Roman" w:hAnsi="Times New Roman" w:cs="Times New Roman"/>
-          <w:i/>
-          <w:color w:val="auto"/>
-        </w:rPr>
-        <w:t xml:space="preserve">OBO Foundry </w:t>
-      </w:r>
-      <w:r>
-        <w:rPr>
-          <w:rFonts w:ascii="Times New Roman" w:eastAsia="Times New Roman" w:hAnsi="Times New Roman" w:cs="Times New Roman"/>
-          <w:i/>
-          <w:color w:val="auto"/>
-        </w:rPr>
-        <w:t>P</w:t>
-      </w:r>
-      <w:r>
-        <w:rPr>
-          <w:rFonts w:ascii="Times New Roman" w:eastAsia="Times New Roman" w:hAnsi="Times New Roman" w:cs="Times New Roman"/>
-          <w:i/>
-          <w:color w:val="auto"/>
-        </w:rPr>
-        <w:t>url</w:t>
-      </w:r>
-      <w:r>
-        <w:rPr>
-          <w:rFonts w:ascii="Times New Roman" w:eastAsia="Times New Roman" w:hAnsi="Times New Roman" w:cs="Times New Roman"/>
-          <w:color w:val="auto"/>
-        </w:rPr>
-        <w:t>:</w:t>
-      </w:r>
-      <w:r>
-        <w:rPr>
-          <w:rFonts w:ascii="Times New Roman" w:eastAsia="Times New Roman" w:hAnsi="Times New Roman" w:cs="Times New Roman"/>
-          <w:color w:val="auto"/>
-        </w:rPr>
-        <w:tab/>
+      <w:r>
+        <w:rPr>
+          <w:rFonts w:ascii="Times New Roman" w:eastAsia="Times New Roman" w:hAnsi="Times New Roman" w:cs="Times New Roman"/>
+          <w:color w:val="auto"/>
+        </w:rPr>
+        <w:t>sequence assembly name</w:t>
+      </w:r>
+    </w:p>
+    <w:p>
+      <w:pPr>
+        <w:pStyle w:val="normal0"/>
+        <w:tabs>
+          <w:tab w:val="left" w:pos="3150"/>
+        </w:tabs>
+        <w:ind w:left="3150" w:hanging="2789"/>
+        <w:contextualSpacing w:val="0"/>
+        <w:rPr>
+          <w:color w:val="auto"/>
+        </w:rPr>
+      </w:pPr>
+      <w:r>
+        <w:rPr>
+          <w:rFonts w:ascii="Times New Roman" w:eastAsia="Times New Roman" w:hAnsi="Times New Roman" w:cs="Times New Roman"/>
+          <w:i/>
+          <w:color w:val="auto"/>
+        </w:rPr>
+        <w:t>OBO Foundry Purl</w:t>
+      </w:r>
+      <w:r>
+        <w:rPr>
+          <w:rFonts w:ascii="Times New Roman" w:eastAsia="Times New Roman" w:hAnsi="Times New Roman" w:cs="Times New Roman"/>
+          <w:color w:val="auto"/>
+        </w:rPr>
+        <w:t>:</w:t>
+      </w:r>
+      <w:r>
+        <w:rPr>
+          <w:rFonts w:ascii="Times New Roman" w:eastAsia="Times New Roman" w:hAnsi="Times New Roman" w:cs="Times New Roman"/>
+          <w:color w:val="auto"/>
+        </w:rPr>
+        <w:tab/>
+      </w:r>
+      <w:r>
+        <w:rPr>
+          <w:rFonts w:ascii="Times New Roman" w:eastAsia="Times New Roman" w:hAnsi="Times New Roman" w:cs="Times New Roman"/>
+          <w:color w:val="auto"/>
+        </w:rPr>
+        <w:t>http://purl.obolibrary.org/obo/OBI_0001948</w:t>
       </w:r>
     </w:p>
     <w:p>
@@ -3218,6 +3084,13 @@
           <w:color w:val="auto"/>
         </w:rPr>
         <w:tab/>
+      </w:r>
+      <w:r>
+        <w:rPr>
+          <w:rFonts w:ascii="Times New Roman" w:eastAsia="Times New Roman" w:hAnsi="Times New Roman" w:cs="Times New Roman"/>
+          <w:color w:val="auto"/>
+        </w:rPr>
+        <w:t>A textual entity that is used to denote a sequence assembly.</w:t>
       </w:r>
       <w:r>
         <w:rPr>
@@ -3776,48 +3649,7 @@
           <w:rFonts w:ascii="Times New Roman" w:eastAsia="Times New Roman" w:hAnsi="Times New Roman" w:cs="Times New Roman"/>
           <w:color w:val="auto"/>
         </w:rPr>
-        <w:t xml:space="preserve">Required field with </w:t>
-      </w:r>
-      <w:ins w:id="10" w:author="Doyle Ward" w:date="2013-12-18T14:01:00Z">
-        <w:r>
-          <w:rPr>
-            <w:rFonts w:ascii="Times New Roman" w:eastAsia="Times New Roman" w:hAnsi="Times New Roman" w:cs="Times New Roman"/>
-            <w:color w:val="auto"/>
-          </w:rPr>
-          <w:t>‘</w:t>
-        </w:r>
-      </w:ins>
-      <w:r>
-        <w:rPr>
-          <w:rFonts w:ascii="Times New Roman" w:eastAsia="Times New Roman" w:hAnsi="Times New Roman" w:cs="Times New Roman"/>
-          <w:color w:val="auto"/>
-        </w:rPr>
-        <w:t xml:space="preserve">not </w:t>
-      </w:r>
-      <w:del w:id="11" w:author="Doyle Ward" w:date="2013-12-18T14:01:00Z">
-        <w:r>
-          <w:rPr>
-            <w:rFonts w:ascii="Times New Roman" w:eastAsia="Times New Roman" w:hAnsi="Times New Roman" w:cs="Times New Roman"/>
-            <w:color w:val="auto"/>
-          </w:rPr>
-          <w:delText>applicable</w:delText>
-        </w:r>
-      </w:del>
-      <w:ins w:id="12" w:author="Doyle Ward" w:date="2013-12-18T14:01:00Z">
-        <w:r>
-          <w:rPr>
-            <w:rFonts w:ascii="Times New Roman" w:eastAsia="Times New Roman" w:hAnsi="Times New Roman" w:cs="Times New Roman"/>
-            <w:color w:val="auto"/>
-          </w:rPr>
-          <w:t>applicable’</w:t>
-        </w:r>
-      </w:ins>
-      <w:r>
-        <w:rPr>
-          <w:rFonts w:ascii="Times New Roman" w:eastAsia="Times New Roman" w:hAnsi="Times New Roman" w:cs="Times New Roman"/>
-          <w:color w:val="auto"/>
-        </w:rPr>
-        <w:t xml:space="preserve"> as an allowed value</w:t>
+        <w:t>Required field with ‘not applicable’ as an allowed value</w:t>
       </w:r>
     </w:p>
     <w:p>
@@ -3943,24 +3775,13 @@
         <w:tab/>
         <w:t xml:space="preserve">A plan specification </w:t>
       </w:r>
-      <w:del w:id="13" w:author="Doyle Ward" w:date="2013-12-18T14:01:00Z">
-        <w:r>
-          <w:rPr>
-            <w:rFonts w:ascii="Times New Roman" w:eastAsia="Times New Roman" w:hAnsi="Times New Roman" w:cs="Times New Roman"/>
-            <w:color w:val="auto"/>
-          </w:rPr>
-          <w:delText>which</w:delText>
-        </w:r>
-      </w:del>
-      <w:ins w:id="14" w:author="Doyle Ward" w:date="2013-12-18T14:01:00Z">
-        <w:r>
-          <w:rPr>
-            <w:rFonts w:ascii="Times New Roman" w:eastAsia="Times New Roman" w:hAnsi="Times New Roman" w:cs="Times New Roman"/>
-            <w:color w:val="auto"/>
-          </w:rPr>
-          <w:t>that</w:t>
-        </w:r>
-      </w:ins>
+      <w:r>
+        <w:rPr>
+          <w:rFonts w:ascii="Times New Roman" w:eastAsia="Times New Roman" w:hAnsi="Times New Roman" w:cs="Times New Roman"/>
+          <w:color w:val="auto"/>
+        </w:rPr>
+        <w:t>that</w:t>
+      </w:r>
       <w:r>
         <w:rPr>
           <w:rFonts w:ascii="Times New Roman" w:eastAsia="Times New Roman" w:hAnsi="Times New Roman" w:cs="Times New Roman"/>
@@ -4131,15 +3952,6 @@
         <w:tab/>
         <w:t>SA7</w:t>
       </w:r>
-      <w:del w:id="15" w:author="Doyle Ward" w:date="2013-12-18T14:01:00Z">
-        <w:r>
-          <w:rPr>
-            <w:rFonts w:ascii="Times New Roman" w:eastAsia="Times New Roman" w:hAnsi="Times New Roman" w:cs="Times New Roman"/>
-            <w:color w:val="auto"/>
-          </w:rPr>
-          <w:delText>- Average</w:delText>
-        </w:r>
-      </w:del>
     </w:p>
     <w:p>
       <w:pPr>
@@ -4400,30 +4212,26 @@
         </w:rPr>
         <w:t xml:space="preserve">Required field </w:t>
       </w:r>
-      <w:ins w:id="16" w:author="Doyle Ward" w:date="2013-12-18T14:01:00Z">
-        <w:r>
-          <w:rPr>
-            <w:rFonts w:eastAsia="Times New Roman" w:cs="Times New Roman"/>
-            <w:color w:val="auto"/>
-          </w:rPr>
-          <w:t>that is generally</w:t>
-        </w:r>
-      </w:ins>
+      <w:r>
+        <w:rPr>
+          <w:rFonts w:eastAsia="Times New Roman" w:cs="Times New Roman"/>
+          <w:color w:val="auto"/>
+        </w:rPr>
+        <w:t>that is generally</w:t>
+      </w:r>
       <w:r>
         <w:rPr>
           <w:color w:val="auto"/>
         </w:rPr>
         <w:t xml:space="preserve"> not available until genome submitted. </w:t>
       </w:r>
-      <w:ins w:id="17" w:author="Doyle Ward" w:date="2013-12-18T14:01:00Z">
-        <w:r>
-          <w:rPr>
-            <w:rFonts w:eastAsia="Times New Roman" w:cs="Times New Roman"/>
-            <w:color w:val="auto"/>
-          </w:rPr>
-          <w:t>'</w:t>
-        </w:r>
-      </w:ins>
+      <w:r>
+        <w:rPr>
+          <w:rFonts w:eastAsia="Times New Roman" w:cs="Times New Roman"/>
+          <w:color w:val="auto"/>
+        </w:rPr>
+        <w:t>'</w:t>
+      </w:r>
       <w:proofErr w:type="gramStart"/>
       <w:r>
         <w:rPr>
@@ -4432,38 +4240,34 @@
         </w:rPr>
         <w:t>n</w:t>
       </w:r>
-      <w:ins w:id="18" w:author="Doyle Ward" w:date="2013-12-18T14:01:00Z">
-        <w:r>
-          <w:rPr>
-            <w:rFonts w:eastAsia="Times New Roman" w:cs="Times New Roman"/>
-            <w:color w:val="auto"/>
-          </w:rPr>
-          <w:t>ot</w:t>
-        </w:r>
-        <w:proofErr w:type="gramEnd"/>
-        <w:r>
-          <w:rPr>
-            <w:rFonts w:eastAsia="Times New Roman" w:cs="Times New Roman"/>
-            <w:color w:val="auto"/>
-          </w:rPr>
-          <w:t xml:space="preserve"> applicable' is</w:t>
-        </w:r>
-      </w:ins>
+      <w:r>
+        <w:rPr>
+          <w:rFonts w:eastAsia="Times New Roman" w:cs="Times New Roman"/>
+          <w:color w:val="auto"/>
+        </w:rPr>
+        <w:t>ot</w:t>
+      </w:r>
+      <w:proofErr w:type="gramEnd"/>
+      <w:r>
+        <w:rPr>
+          <w:rFonts w:eastAsia="Times New Roman" w:cs="Times New Roman"/>
+          <w:color w:val="auto"/>
+        </w:rPr>
+        <w:t xml:space="preserve"> applicable' is</w:t>
+      </w:r>
       <w:r>
         <w:rPr>
           <w:color w:val="auto"/>
         </w:rPr>
         <w:t xml:space="preserve"> an allowed value</w:t>
       </w:r>
-      <w:ins w:id="19" w:author="Doyle Ward" w:date="2013-12-18T14:01:00Z">
-        <w:r>
-          <w:rPr>
-            <w:rFonts w:eastAsia="Times New Roman" w:cs="Times New Roman"/>
-            <w:color w:val="auto"/>
-          </w:rPr>
-          <w:t>.</w:t>
-        </w:r>
-      </w:ins>
+      <w:r>
+        <w:rPr>
+          <w:rFonts w:eastAsia="Times New Roman" w:cs="Times New Roman"/>
+          <w:color w:val="auto"/>
+        </w:rPr>
+        <w:t>.</w:t>
+      </w:r>
     </w:p>
     <w:p>
       <w:pPr>
@@ -4721,23 +4525,15 @@
           <w:color w:val="auto"/>
         </w:rPr>
         <w:tab/>
-      </w:r>
-      <w:ins w:id="20" w:author="Doyle Ward" w:date="2013-12-18T14:01:00Z">
-        <w:r>
-          <w:rPr>
-            <w:rFonts w:ascii="Times New Roman" w:eastAsia="Times New Roman" w:hAnsi="Times New Roman" w:cs="Times New Roman"/>
-            <w:color w:val="auto"/>
-          </w:rPr>
-          <w:t>SA</w:t>
-        </w:r>
-        <w:r>
-          <w:rPr>
-            <w:rFonts w:ascii="Times New Roman" w:eastAsia="Times New Roman" w:hAnsi="Times New Roman" w:cs="Times New Roman"/>
-            <w:color w:val="auto"/>
-          </w:rPr>
-          <w:t>8</w:t>
-        </w:r>
-      </w:ins>
+        <w:t>SA</w:t>
+      </w:r>
+      <w:r>
+        <w:rPr>
+          <w:rFonts w:ascii="Times New Roman" w:eastAsia="Times New Roman" w:hAnsi="Times New Roman" w:cs="Times New Roman"/>
+          <w:color w:val="auto"/>
+        </w:rPr>
+        <w:t>8</w:t>
+      </w:r>
     </w:p>
     <w:p>
       <w:pPr>
@@ -4773,7 +4569,6 @@
         </w:rPr>
         <w:tab/>
       </w:r>
-      <w:bookmarkStart w:id="21" w:name="_GoBack"/>
       <w:r>
         <w:rPr>
           <w:rFonts w:ascii="Times New Roman" w:eastAsia="Times New Roman" w:hAnsi="Times New Roman" w:cs="Times New Roman"/>
@@ -4804,7 +4599,6 @@
         </w:rPr>
         <w:t>.</w:t>
       </w:r>
-      <w:bookmarkEnd w:id="21"/>
     </w:p>
     <w:p>
       <w:pPr>
@@ -5071,102 +4865,113 @@
           <w:color w:val="auto"/>
         </w:rPr>
         <w:tab/>
-        <w:t xml:space="preserve">(organization or 'Homo sapiens') and </w:t>
-      </w:r>
-      <w:proofErr w:type="spellStart"/>
-      <w:r>
-        <w:rPr>
-          <w:rFonts w:ascii="Times New Roman" w:eastAsia="Times New Roman" w:hAnsi="Times New Roman" w:cs="Times New Roman"/>
-          <w:color w:val="auto"/>
-        </w:rPr>
-        <w:t>participates_in</w:t>
-      </w:r>
-      <w:proofErr w:type="spellEnd"/>
-      <w:r>
-        <w:rPr>
-          <w:rFonts w:ascii="Times New Roman" w:eastAsia="Times New Roman" w:hAnsi="Times New Roman" w:cs="Times New Roman"/>
-          <w:color w:val="auto"/>
-        </w:rPr>
-        <w:t xml:space="preserve"> some 'sequence annotation'</w:t>
-      </w:r>
-    </w:p>
-    <w:p>
-      <w:pPr>
-        <w:pStyle w:val="normal0"/>
-        <w:tabs>
-          <w:tab w:val="left" w:pos="3150"/>
-        </w:tabs>
-        <w:ind w:left="3150" w:hanging="2789"/>
-        <w:contextualSpacing w:val="0"/>
-        <w:rPr>
-          <w:color w:val="auto"/>
-        </w:rPr>
-      </w:pPr>
-      <w:r>
-        <w:rPr>
-          <w:rFonts w:ascii="Times New Roman" w:eastAsia="Times New Roman" w:hAnsi="Times New Roman" w:cs="Times New Roman"/>
-          <w:i/>
-          <w:color w:val="auto"/>
-        </w:rPr>
-        <w:t xml:space="preserve">OBO Foundry </w:t>
-      </w:r>
-      <w:r>
-        <w:rPr>
-          <w:rFonts w:ascii="Times New Roman" w:eastAsia="Times New Roman" w:hAnsi="Times New Roman" w:cs="Times New Roman"/>
-          <w:i/>
-          <w:color w:val="auto"/>
-        </w:rPr>
-        <w:t>purl</w:t>
-      </w:r>
-      <w:r>
-        <w:rPr>
-          <w:rFonts w:ascii="Times New Roman" w:eastAsia="Times New Roman" w:hAnsi="Times New Roman" w:cs="Times New Roman"/>
-          <w:color w:val="auto"/>
-        </w:rPr>
-        <w:t>:</w:t>
-      </w:r>
-      <w:r>
-        <w:rPr>
-          <w:rFonts w:ascii="Times New Roman" w:eastAsia="Times New Roman" w:hAnsi="Times New Roman" w:cs="Times New Roman"/>
-          <w:color w:val="auto"/>
-        </w:rPr>
-        <w:tab/>
-      </w:r>
-    </w:p>
-    <w:p>
-      <w:pPr>
-        <w:pStyle w:val="normal0"/>
-        <w:tabs>
-          <w:tab w:val="left" w:pos="3150"/>
-        </w:tabs>
-        <w:ind w:left="3150" w:hanging="2789"/>
-        <w:contextualSpacing w:val="0"/>
-        <w:rPr>
-          <w:color w:val="auto"/>
-        </w:rPr>
-      </w:pPr>
-      <w:r>
-        <w:rPr>
-          <w:rFonts w:ascii="Times New Roman" w:eastAsia="Times New Roman" w:hAnsi="Times New Roman" w:cs="Times New Roman"/>
-          <w:i/>
-          <w:color w:val="auto"/>
-        </w:rPr>
-        <w:t xml:space="preserve">OBI </w:t>
-      </w:r>
-      <w:r>
-        <w:rPr>
-          <w:rFonts w:ascii="Times New Roman" w:eastAsia="Times New Roman" w:hAnsi="Times New Roman" w:cs="Times New Roman"/>
-          <w:i/>
-          <w:color w:val="auto"/>
-        </w:rPr>
-        <w:t>Definition (OBI)</w:t>
-      </w:r>
-      <w:r>
-        <w:rPr>
-          <w:rFonts w:ascii="Times New Roman" w:eastAsia="Times New Roman" w:hAnsi="Times New Roman" w:cs="Times New Roman"/>
-          <w:color w:val="auto"/>
-        </w:rPr>
-        <w:t>:</w:t>
+      </w:r>
+      <w:r>
+        <w:rPr>
+          <w:rFonts w:ascii="Times New Roman" w:eastAsia="Times New Roman" w:hAnsi="Times New Roman" w:cs="Times New Roman"/>
+          <w:color w:val="auto"/>
+        </w:rPr>
+        <w:t>sequence annotation provider</w:t>
+      </w:r>
+    </w:p>
+    <w:p>
+      <w:pPr>
+        <w:pStyle w:val="normal0"/>
+        <w:tabs>
+          <w:tab w:val="left" w:pos="3150"/>
+        </w:tabs>
+        <w:ind w:left="3150" w:hanging="2789"/>
+        <w:contextualSpacing w:val="0"/>
+        <w:rPr>
+          <w:color w:val="auto"/>
+        </w:rPr>
+      </w:pPr>
+      <w:r>
+        <w:rPr>
+          <w:rFonts w:ascii="Times New Roman" w:eastAsia="Times New Roman" w:hAnsi="Times New Roman" w:cs="Times New Roman"/>
+          <w:i/>
+          <w:color w:val="auto"/>
+        </w:rPr>
+        <w:t>OBO Foundry purl</w:t>
+      </w:r>
+      <w:r>
+        <w:rPr>
+          <w:rFonts w:ascii="Times New Roman" w:eastAsia="Times New Roman" w:hAnsi="Times New Roman" w:cs="Times New Roman"/>
+          <w:color w:val="auto"/>
+        </w:rPr>
+        <w:t>:</w:t>
+      </w:r>
+      <w:r>
+        <w:rPr>
+          <w:rFonts w:ascii="Times New Roman" w:eastAsia="Times New Roman" w:hAnsi="Times New Roman" w:cs="Times New Roman"/>
+          <w:color w:val="auto"/>
+        </w:rPr>
+        <w:tab/>
+      </w:r>
+      <w:r>
+        <w:rPr>
+          <w:rFonts w:ascii="Times New Roman" w:eastAsia="Times New Roman" w:hAnsi="Times New Roman" w:cs="Times New Roman"/>
+          <w:color w:val="auto"/>
+        </w:rPr>
+        <w:t>http://purl.obolibrary.org/obo/OBI_0001947</w:t>
+      </w:r>
+    </w:p>
+    <w:p>
+      <w:pPr>
+        <w:pStyle w:val="normal0"/>
+        <w:tabs>
+          <w:tab w:val="left" w:pos="3150"/>
+        </w:tabs>
+        <w:ind w:left="3150" w:hanging="2789"/>
+        <w:contextualSpacing w:val="0"/>
+        <w:rPr>
+          <w:color w:val="auto"/>
+        </w:rPr>
+      </w:pPr>
+      <w:r>
+        <w:rPr>
+          <w:rFonts w:ascii="Times New Roman" w:eastAsia="Times New Roman" w:hAnsi="Times New Roman" w:cs="Times New Roman"/>
+          <w:i/>
+          <w:color w:val="auto"/>
+        </w:rPr>
+        <w:t>OBI Definition (OBI)</w:t>
+      </w:r>
+      <w:r>
+        <w:rPr>
+          <w:rFonts w:ascii="Times New Roman" w:eastAsia="Times New Roman" w:hAnsi="Times New Roman" w:cs="Times New Roman"/>
+          <w:color w:val="auto"/>
+        </w:rPr>
+        <w:t>:</w:t>
+      </w:r>
+      <w:r>
+        <w:rPr>
+          <w:rFonts w:ascii="Times New Roman" w:eastAsia="Times New Roman" w:hAnsi="Times New Roman" w:cs="Times New Roman"/>
+          <w:color w:val="auto"/>
+        </w:rPr>
+        <w:tab/>
+      </w:r>
+      <w:r>
+        <w:rPr>
+          <w:rFonts w:ascii="Times New Roman" w:eastAsia="Times New Roman" w:hAnsi="Times New Roman" w:cs="Times New Roman"/>
+          <w:color w:val="auto"/>
+        </w:rPr>
+        <w:t xml:space="preserve">Person or </w:t>
+      </w:r>
+      <w:proofErr w:type="gramStart"/>
+      <w:r>
+        <w:rPr>
+          <w:rFonts w:ascii="Times New Roman" w:eastAsia="Times New Roman" w:hAnsi="Times New Roman" w:cs="Times New Roman"/>
+          <w:color w:val="auto"/>
+        </w:rPr>
+        <w:t>organization report</w:t>
+      </w:r>
+      <w:proofErr w:type="gramEnd"/>
+      <w:r>
+        <w:rPr>
+          <w:rFonts w:ascii="Times New Roman" w:eastAsia="Times New Roman" w:hAnsi="Times New Roman" w:cs="Times New Roman"/>
+          <w:color w:val="auto"/>
+        </w:rPr>
+        <w:t xml:space="preserve"> the feature annotation results of a macromolecular sequence.</w:t>
       </w:r>
       <w:r>
         <w:rPr>
@@ -5289,23 +5094,15 @@
           <w:color w:val="auto"/>
         </w:rPr>
         <w:tab/>
-      </w:r>
-      <w:ins w:id="22" w:author="Doyle Ward" w:date="2013-12-18T14:01:00Z">
-        <w:r>
-          <w:rPr>
-            <w:rFonts w:ascii="Times New Roman" w:eastAsia="Times New Roman" w:hAnsi="Times New Roman" w:cs="Times New Roman"/>
-            <w:color w:val="auto"/>
-          </w:rPr>
-          <w:t>SA</w:t>
-        </w:r>
-        <w:r>
-          <w:rPr>
-            <w:rFonts w:ascii="Times New Roman" w:eastAsia="Times New Roman" w:hAnsi="Times New Roman" w:cs="Times New Roman"/>
-            <w:color w:val="auto"/>
-          </w:rPr>
-          <w:t>9</w:t>
-        </w:r>
-      </w:ins>
+        <w:t>SA</w:t>
+      </w:r>
+      <w:r>
+        <w:rPr>
+          <w:rFonts w:ascii="Times New Roman" w:eastAsia="Times New Roman" w:hAnsi="Times New Roman" w:cs="Times New Roman"/>
+          <w:color w:val="auto"/>
+        </w:rPr>
+        <w:t>9</w:t>
+      </w:r>
     </w:p>
     <w:p>
       <w:pPr>
@@ -5679,7 +5476,13 @@
           <w:color w:val="auto"/>
         </w:rPr>
         <w:tab/>
-        <w:t>protocol and 'is concretized as' some ('is realized by' some 'sequence annotation')</w:t>
+      </w:r>
+      <w:r>
+        <w:rPr>
+          <w:rFonts w:ascii="Times New Roman" w:eastAsia="Times New Roman" w:hAnsi="Times New Roman" w:cs="Times New Roman"/>
+          <w:color w:val="auto"/>
+        </w:rPr>
+        <w:t>sequence annotation</w:t>
       </w:r>
     </w:p>
     <w:p>
@@ -5715,6 +5518,13 @@
           <w:color w:val="auto"/>
         </w:rPr>
         <w:tab/>
+      </w:r>
+      <w:r>
+        <w:rPr>
+          <w:rFonts w:ascii="Times New Roman" w:eastAsia="Times New Roman" w:hAnsi="Times New Roman" w:cs="Times New Roman"/>
+          <w:color w:val="auto"/>
+        </w:rPr>
+        <w:t>http://purl.obolibrary.org/obo/OBI_0001944</w:t>
       </w:r>
     </w:p>
     <w:p>
@@ -5745,6 +5555,22 @@
         </w:rPr>
         <w:t>:</w:t>
       </w:r>
+      <w:r>
+        <w:rPr>
+          <w:rFonts w:ascii="Times New Roman" w:eastAsia="Times New Roman" w:hAnsi="Times New Roman" w:cs="Times New Roman"/>
+          <w:color w:val="auto"/>
+        </w:rPr>
+        <w:tab/>
+      </w:r>
+      <w:r>
+        <w:rPr>
+          <w:rFonts w:ascii="Times New Roman" w:eastAsia="Times New Roman" w:hAnsi="Times New Roman" w:cs="Times New Roman"/>
+          <w:color w:val="auto"/>
+        </w:rPr>
+        <w:t>A planned process that identifies and reports sequence features (e.g. protein coding regions) in sequence data.</w:t>
+      </w:r>
+      <w:bookmarkStart w:id="1" w:name="_GoBack"/>
+      <w:bookmarkEnd w:id="1"/>
       <w:r>
         <w:rPr>
           <w:rFonts w:ascii="Times New Roman" w:eastAsia="Times New Roman" w:hAnsi="Times New Roman" w:cs="Times New Roman"/>
@@ -5876,23 +5702,15 @@
           <w:color w:val="auto"/>
         </w:rPr>
         <w:tab/>
-      </w:r>
-      <w:ins w:id="23" w:author="Doyle Ward" w:date="2013-12-18T14:01:00Z">
-        <w:r>
-          <w:rPr>
-            <w:rFonts w:ascii="Times New Roman" w:eastAsia="Times New Roman" w:hAnsi="Times New Roman" w:cs="Times New Roman"/>
-            <w:color w:val="auto"/>
-          </w:rPr>
-          <w:t>SA</w:t>
-        </w:r>
-        <w:r>
-          <w:rPr>
-            <w:rFonts w:ascii="Times New Roman" w:eastAsia="Times New Roman" w:hAnsi="Times New Roman" w:cs="Times New Roman"/>
-            <w:color w:val="auto"/>
-          </w:rPr>
-          <w:t>10</w:t>
-        </w:r>
-      </w:ins>
+        <w:t>SA</w:t>
+      </w:r>
+      <w:r>
+        <w:rPr>
+          <w:rFonts w:ascii="Times New Roman" w:eastAsia="Times New Roman" w:hAnsi="Times New Roman" w:cs="Times New Roman"/>
+          <w:color w:val="auto"/>
+        </w:rPr>
+        <w:t>10</w:t>
+      </w:r>
     </w:p>
     <w:p>
       <w:pPr>
@@ -6421,7 +6239,7 @@
       <w:rPr>
         <w:noProof/>
       </w:rPr>
-      <w:t>1</w:t>
+      <w:t>4</w:t>
     </w:r>
     <w:r>
       <w:fldChar w:fldCharType="end"/>
@@ -7584,7 +7402,7 @@
 </file>
 
 <file path=customXml/itemProps1.xml><?xml version="1.0" encoding="utf-8"?>
-<ds:datastoreItem xmlns:ds="http://schemas.openxmlformats.org/officeDocument/2006/customXml" ds:itemID="{96758CCB-B85B-2948-A359-AF14BB8AB20E}">
+<ds:datastoreItem xmlns:ds="http://schemas.openxmlformats.org/officeDocument/2006/customXml" ds:itemID="{EDA52558-3828-964F-9970-19F81B1A4682}">
   <ds:schemaRefs>
     <ds:schemaRef ds:uri="http://schemas.openxmlformats.org/officeDocument/2006/bibliography"/>
   </ds:schemaRefs>

</xml_diff>